<commit_message>
fixed SemanticChecker crash on test file Seive.ic (returnStmt null check)
</commit_message>
<xml_diff>
--- a/SLP/rules.docx
+++ b/SLP/rules.docx
@@ -441,32 +441,56 @@
           <w:numId w:val="1"/>
         </w:numPr>
         <w:bidi w:val="0"/>
-      </w:pPr>
-      <w:r>
+        <w:rPr>
+          <w:highlight w:val="green"/>
+        </w:rPr>
+      </w:pPr>
+      <w:r>
+        <w:rPr>
+          <w:highlight w:val="green"/>
+        </w:rPr>
         <w:t xml:space="preserve">Hidden fields are not permitted either. All of the newly </w:t>
       </w:r>
       <w:proofErr w:type="spellStart"/>
       <w:r>
+        <w:rPr>
+          <w:highlight w:val="green"/>
+        </w:rPr>
         <w:t>deiffned</w:t>
       </w:r>
       <w:proofErr w:type="spellEnd"/>
       <w:r>
+        <w:rPr>
+          <w:highlight w:val="green"/>
+        </w:rPr>
         <w:t xml:space="preserve"> fields in a subclass must have different names than those in the </w:t>
       </w:r>
       <w:proofErr w:type="spellStart"/>
       <w:r>
+        <w:rPr>
+          <w:highlight w:val="green"/>
+        </w:rPr>
         <w:t>superclasses</w:t>
       </w:r>
       <w:proofErr w:type="spellEnd"/>
       <w:r>
+        <w:rPr>
+          <w:highlight w:val="green"/>
+        </w:rPr>
         <w:t xml:space="preserve">. However, methods can be overridden in subclasses. Subclasses can re-define more specialized versions of methods defined in their </w:t>
       </w:r>
       <w:proofErr w:type="spellStart"/>
       <w:r>
+        <w:rPr>
+          <w:highlight w:val="green"/>
+        </w:rPr>
         <w:t>superclasses</w:t>
       </w:r>
       <w:proofErr w:type="spellEnd"/>
       <w:r>
+        <w:rPr>
+          <w:highlight w:val="green"/>
+        </w:rPr>
         <w:t>.</w:t>
       </w:r>
     </w:p>
@@ -506,7 +530,12 @@
         <w:t xml:space="preserve"> </w:t>
       </w:r>
       <w:r>
-        <w:t>Instead, array subtyping is type invariant, which means that each array type is only a subtype of itself.</w:t>
+        <w:t>Instead, array subtypin</w:t>
+      </w:r>
+      <w:bookmarkStart w:id="0" w:name="_GoBack"/>
+      <w:bookmarkEnd w:id="0"/>
+      <w:r>
+        <w:t>g is type invariant, which means that each array type is only a subtype of itself.</w:t>
       </w:r>
     </w:p>
     <w:p>
@@ -525,8 +554,14 @@
           <w:numId w:val="1"/>
         </w:numPr>
         <w:bidi w:val="0"/>
-      </w:pPr>
-      <w:r>
+        <w:rPr>
+          <w:highlight w:val="green"/>
+        </w:rPr>
+      </w:pPr>
+      <w:r>
+        <w:rPr>
+          <w:highlight w:val="green"/>
+        </w:rPr>
         <w:lastRenderedPageBreak/>
         <w:t xml:space="preserve">At each method invocation, the number and types of actual values of the call site must be the same as the number and types of formal parameters in the method declaration. </w:t>
       </w:r>
@@ -569,9 +604,6 @@
     <w:p>
       <w:pPr>
         <w:pStyle w:val="a3"/>
-        <w:rPr>
-          <w:rFonts w:hint="cs"/>
-        </w:rPr>
       </w:pPr>
     </w:p>
     <w:p>
@@ -742,7 +774,6 @@
           <w:highlight w:val="green"/>
         </w:rPr>
       </w:pPr>
-      <w:bookmarkStart w:id="0" w:name="_GoBack"/>
       <w:r>
         <w:rPr>
           <w:highlight w:val="green"/>
@@ -766,7 +797,6 @@
         <w:t xml:space="preserve"> x = 1;</w:t>
       </w:r>
     </w:p>
-    <w:bookmarkEnd w:id="0"/>
     <w:p>
       <w:pPr>
         <w:bidi w:val="0"/>

</xml_diff>